<commit_message>
Answered analysis questions 1 and 2
</commit_message>
<xml_diff>
--- a/project3_skeleton/proj3analysis.docx
+++ b/project3_skeleton/proj3analysis.docx
@@ -510,6 +510,540 @@
           <w:rFonts w:ascii="Times New Roman" w:hAnsi="Times New Roman"/>
         </w:rPr>
         <w:t>to the total percentage of the rank-related functions (when the rank-related percentage is non-trivial). Both the Hash Table and the BST appear to perform worse as the percentage of rank-related functions increases. However, the effect is significantly stronger on the Hash Table than the BST</w:t>
+      </w:r>
+    </w:p>
+    <w:p>
+      <w:pPr>
+        <w:pStyle w:val="Normal"/>
+        <w:jc w:val="left"/>
+        <w:rPr>
+          <w:rFonts w:ascii="Times New Roman" w:hAnsi="Times New Roman"/>
+        </w:rPr>
+      </w:pPr>
+      <w:r>
+        <w:rPr>
+          <w:rFonts w:ascii="Times New Roman" w:hAnsi="Times New Roman"/>
+        </w:rPr>
+      </w:r>
+    </w:p>
+    <w:p>
+      <w:pPr>
+        <w:pStyle w:val="Normal"/>
+        <w:jc w:val="left"/>
+        <w:rPr>
+          <w:rFonts w:ascii="Times New Roman" w:hAnsi="Times New Roman"/>
+        </w:rPr>
+      </w:pPr>
+      <w:r>
+        <w:rPr>
+          <w:rFonts w:ascii="Times New Roman" w:hAnsi="Times New Roman"/>
+        </w:rPr>
+      </w:r>
+    </w:p>
+    <w:p>
+      <w:pPr>
+        <w:pStyle w:val="Normal"/>
+        <w:jc w:val="left"/>
+        <w:rPr>
+          <w:rFonts w:ascii="Times New Roman" w:hAnsi="Times New Roman"/>
+        </w:rPr>
+      </w:pPr>
+      <w:r>
+        <w:rPr>
+          <w:rFonts w:ascii="Times New Roman" w:hAnsi="Times New Roman"/>
+        </w:rPr>
+        <w:t>Analysis Questions</w:t>
+      </w:r>
+    </w:p>
+    <w:p>
+      <w:pPr>
+        <w:pStyle w:val="Normal"/>
+        <w:jc w:val="left"/>
+        <w:rPr>
+          <w:rFonts w:ascii="Times New Roman" w:hAnsi="Times New Roman"/>
+        </w:rPr>
+      </w:pPr>
+      <w:r>
+        <w:rPr>
+          <w:rFonts w:ascii="Times New Roman" w:hAnsi="Times New Roman"/>
+        </w:rPr>
+      </w:r>
+    </w:p>
+    <w:p>
+      <w:pPr>
+        <w:pStyle w:val="Normal"/>
+        <w:jc w:val="left"/>
+        <w:rPr>
+          <w:rFonts w:ascii="Times New Roman" w:hAnsi="Times New Roman"/>
+          <w:i w:val="false"/>
+          <w:iCs w:val="false"/>
+        </w:rPr>
+      </w:pPr>
+      <w:r>
+        <w:rPr>
+          <w:rFonts w:ascii="Times New Roman" w:hAnsi="Times New Roman"/>
+        </w:rPr>
+        <w:t xml:space="preserve">1. For the RB Tree, the worst case performance of both the rank function and the getValByRank function is O(log </w:t>
+      </w:r>
+      <w:r>
+        <w:rPr>
+          <w:rFonts w:ascii="Times New Roman" w:hAnsi="Times New Roman"/>
+          <w:i/>
+          <w:iCs/>
+        </w:rPr>
+        <w:t>n</w:t>
+      </w:r>
+      <w:r>
+        <w:rPr>
+          <w:rFonts w:ascii="Times New Roman" w:hAnsi="Times New Roman"/>
+        </w:rPr>
+        <w:t xml:space="preserve">) </w:t>
+      </w:r>
+      <w:r>
+        <w:rPr>
+          <w:rFonts w:ascii="Times New Roman" w:hAnsi="Times New Roman"/>
+          <w:i w:val="false"/>
+          <w:iCs w:val="false"/>
+        </w:rPr>
+        <w:t>, assuming that the Size function runs in O(1).</w:t>
+      </w:r>
+    </w:p>
+    <w:p>
+      <w:pPr>
+        <w:pStyle w:val="Normal"/>
+        <w:jc w:val="left"/>
+        <w:rPr>
+          <w:rFonts w:ascii="Times New Roman" w:hAnsi="Times New Roman"/>
+        </w:rPr>
+      </w:pPr>
+      <w:r>
+        <w:rPr>
+          <w:rFonts w:ascii="Times New Roman" w:hAnsi="Times New Roman"/>
+        </w:rPr>
+      </w:r>
+    </w:p>
+    <w:p>
+      <w:pPr>
+        <w:pStyle w:val="Normal"/>
+        <w:jc w:val="left"/>
+        <w:rPr>
+          <w:rFonts w:ascii="Times New Roman" w:hAnsi="Times New Roman"/>
+          <w:i w:val="false"/>
+          <w:iCs w:val="false"/>
+        </w:rPr>
+      </w:pPr>
+      <w:r>
+        <w:rPr>
+          <w:rFonts w:ascii="Times New Roman" w:hAnsi="Times New Roman"/>
+          <w:i w:val="false"/>
+          <w:iCs w:val="false"/>
+        </w:rPr>
+        <w:t>For Rank, the worst case scenario is that the specified key is not in the tree or that the key is a leaf. This is the worst case because hitting the specified key is a base case that ends the recursive call. Thereby, when Rank ends because it hit the specified key, there may still be child nodes that can be traversed. So, if the key isn't in the tree or if the key is a leaf node, Rank will recurse down the tree until it hits a leaf.</w:t>
+      </w:r>
+    </w:p>
+    <w:p>
+      <w:pPr>
+        <w:pStyle w:val="Normal"/>
+        <w:jc w:val="left"/>
+        <w:rPr>
+          <w:rFonts w:ascii="Times New Roman" w:hAnsi="Times New Roman"/>
+        </w:rPr>
+      </w:pPr>
+      <w:r>
+        <w:rPr>
+          <w:rFonts w:ascii="Times New Roman" w:hAnsi="Times New Roman"/>
+        </w:rPr>
+      </w:r>
+    </w:p>
+    <w:p>
+      <w:pPr>
+        <w:pStyle w:val="Normal"/>
+        <w:jc w:val="left"/>
+        <w:rPr>
+          <w:rFonts w:ascii="Times New Roman" w:hAnsi="Times New Roman"/>
+          <w:i w:val="false"/>
+          <w:iCs w:val="false"/>
+        </w:rPr>
+      </w:pPr>
+      <w:r>
+        <w:rPr>
+          <w:rFonts w:ascii="Times New Roman" w:hAnsi="Times New Roman"/>
+          <w:i w:val="false"/>
+          <w:iCs w:val="false"/>
+        </w:rPr>
+        <w:t xml:space="preserve">In the worst case for Rank, the function will execute like a binary search as it moves down the tree (semantically, it's searching for the specified key). By using the Size function, no more than O(log </w:t>
+      </w:r>
+      <w:r>
+        <w:rPr>
+          <w:rFonts w:ascii="Times New Roman" w:hAnsi="Times New Roman"/>
+          <w:i/>
+          <w:iCs/>
+        </w:rPr>
+        <w:t>n</w:t>
+      </w:r>
+      <w:r>
+        <w:rPr>
+          <w:rFonts w:ascii="Times New Roman" w:hAnsi="Times New Roman"/>
+          <w:i w:val="false"/>
+          <w:iCs w:val="false"/>
+        </w:rPr>
+        <w:t xml:space="preserve">) nodes will be traversed. Therefore, assuming that Size runs in O(1) time, Rank will run in O(log </w:t>
+      </w:r>
+      <w:r>
+        <w:rPr>
+          <w:rFonts w:ascii="Times New Roman" w:hAnsi="Times New Roman"/>
+          <w:i/>
+          <w:iCs/>
+        </w:rPr>
+        <w:t>n</w:t>
+      </w:r>
+      <w:r>
+        <w:rPr>
+          <w:rFonts w:ascii="Times New Roman" w:hAnsi="Times New Roman"/>
+          <w:i w:val="false"/>
+          <w:iCs w:val="false"/>
+        </w:rPr>
+        <w:t>) time in the worst case.</w:t>
+      </w:r>
+    </w:p>
+    <w:p>
+      <w:pPr>
+        <w:pStyle w:val="Normal"/>
+        <w:jc w:val="left"/>
+        <w:rPr>
+          <w:rFonts w:ascii="Times New Roman" w:hAnsi="Times New Roman"/>
+        </w:rPr>
+      </w:pPr>
+      <w:r>
+        <w:rPr>
+          <w:rFonts w:ascii="Times New Roman" w:hAnsi="Times New Roman"/>
+        </w:rPr>
+      </w:r>
+    </w:p>
+    <w:p>
+      <w:pPr>
+        <w:pStyle w:val="Normal"/>
+        <w:jc w:val="left"/>
+        <w:rPr>
+          <w:rFonts w:ascii="Times New Roman" w:hAnsi="Times New Roman"/>
+          <w:i w:val="false"/>
+          <w:iCs w:val="false"/>
+        </w:rPr>
+      </w:pPr>
+      <w:r>
+        <w:rPr>
+          <w:rFonts w:ascii="Times New Roman" w:hAnsi="Times New Roman"/>
+          <w:i w:val="false"/>
+          <w:iCs w:val="false"/>
+        </w:rPr>
+        <w:t xml:space="preserve">For GetValByRank, the worst case is when the specified rank k = n / 2 + 2 . This is the case where the specified rank k is 1 greater than the number of elements in the left sub-tree and the root. In this scenario, the function essentially binary searches for the minimum element in the right sub-tree. Therefore, because the function stops 1 level above the leaf, the worst case running time for GetValByRank is O(log </w:t>
+      </w:r>
+      <w:r>
+        <w:rPr>
+          <w:rFonts w:ascii="Times New Roman" w:hAnsi="Times New Roman"/>
+          <w:i/>
+          <w:iCs/>
+        </w:rPr>
+        <w:t>n</w:t>
+      </w:r>
+      <w:r>
+        <w:rPr>
+          <w:rFonts w:ascii="Times New Roman" w:hAnsi="Times New Roman"/>
+          <w:i w:val="false"/>
+          <w:iCs w:val="false"/>
+        </w:rPr>
+        <w:t xml:space="preserve"> – 1), assuming that Size runs in O(1) time. This running time is asymptotically equal to O(log </w:t>
+      </w:r>
+      <w:r>
+        <w:rPr>
+          <w:rFonts w:ascii="Times New Roman" w:hAnsi="Times New Roman"/>
+          <w:i/>
+          <w:iCs/>
+        </w:rPr>
+        <w:t>n</w:t>
+      </w:r>
+      <w:r>
+        <w:rPr>
+          <w:rFonts w:ascii="Times New Roman" w:hAnsi="Times New Roman"/>
+          <w:i w:val="false"/>
+          <w:iCs w:val="false"/>
+        </w:rPr>
+        <w:t xml:space="preserve">). Therefore, the worst case running time is O(log </w:t>
+      </w:r>
+      <w:r>
+        <w:rPr>
+          <w:rFonts w:ascii="Times New Roman" w:hAnsi="Times New Roman"/>
+          <w:i/>
+          <w:iCs/>
+        </w:rPr>
+        <w:t>n</w:t>
+      </w:r>
+      <w:r>
+        <w:rPr>
+          <w:rFonts w:ascii="Times New Roman" w:hAnsi="Times New Roman"/>
+          <w:i w:val="false"/>
+          <w:iCs w:val="false"/>
+        </w:rPr>
+        <w:t>).</w:t>
+      </w:r>
+    </w:p>
+    <w:p>
+      <w:pPr>
+        <w:pStyle w:val="Normal"/>
+        <w:jc w:val="left"/>
+        <w:rPr>
+          <w:rFonts w:ascii="Times New Roman" w:hAnsi="Times New Roman"/>
+        </w:rPr>
+      </w:pPr>
+      <w:r>
+        <w:rPr>
+          <w:rFonts w:ascii="Times New Roman" w:hAnsi="Times New Roman"/>
+        </w:rPr>
+      </w:r>
+    </w:p>
+    <w:p>
+      <w:pPr>
+        <w:pStyle w:val="Normal"/>
+        <w:jc w:val="left"/>
+        <w:rPr>
+          <w:rFonts w:ascii="Times New Roman" w:hAnsi="Times New Roman"/>
+          <w:i w:val="false"/>
+          <w:iCs w:val="false"/>
+        </w:rPr>
+      </w:pPr>
+      <w:r>
+        <w:rPr>
+          <w:rFonts w:ascii="Times New Roman" w:hAnsi="Times New Roman"/>
+          <w:i w:val="false"/>
+          <w:iCs w:val="false"/>
+        </w:rPr>
+        <w:t xml:space="preserve">For both of these functions, because they traverse the tree similarly to a binary search, their worst case performance will be O(log </w:t>
+      </w:r>
+      <w:r>
+        <w:rPr>
+          <w:rFonts w:ascii="Times New Roman" w:hAnsi="Times New Roman"/>
+          <w:i/>
+          <w:iCs/>
+        </w:rPr>
+        <w:t>n</w:t>
+      </w:r>
+      <w:r>
+        <w:rPr>
+          <w:rFonts w:ascii="Times New Roman" w:hAnsi="Times New Roman"/>
+          <w:i w:val="false"/>
+          <w:iCs w:val="false"/>
+        </w:rPr>
+        <w:t>).</w:t>
+      </w:r>
+    </w:p>
+    <w:p>
+      <w:pPr>
+        <w:pStyle w:val="Normal"/>
+        <w:jc w:val="left"/>
+        <w:rPr>
+          <w:rFonts w:ascii="Times New Roman" w:hAnsi="Times New Roman"/>
+        </w:rPr>
+      </w:pPr>
+      <w:r>
+        <w:rPr>
+          <w:rFonts w:ascii="Times New Roman" w:hAnsi="Times New Roman"/>
+        </w:rPr>
+      </w:r>
+    </w:p>
+    <w:p>
+      <w:pPr>
+        <w:pStyle w:val="Normal"/>
+        <w:jc w:val="left"/>
+        <w:rPr>
+          <w:rFonts w:ascii="Times New Roman" w:hAnsi="Times New Roman"/>
+          <w:i w:val="false"/>
+          <w:iCs w:val="false"/>
+        </w:rPr>
+      </w:pPr>
+      <w:r>
+        <w:rPr>
+          <w:rFonts w:ascii="Times New Roman" w:hAnsi="Times New Roman"/>
+          <w:i w:val="false"/>
+          <w:iCs w:val="false"/>
+        </w:rPr>
+        <w:t>2. For Hash Tables, in both Rank and GetValByRank functions, the worst case running time is O(</w:t>
+      </w:r>
+      <w:r>
+        <w:rPr>
+          <w:rFonts w:ascii="Times New Roman" w:hAnsi="Times New Roman"/>
+          <w:i/>
+          <w:iCs/>
+        </w:rPr>
+        <w:t>h</w:t>
+      </w:r>
+      <w:r>
+        <w:rPr>
+          <w:rFonts w:ascii="Times New Roman" w:hAnsi="Times New Roman"/>
+          <w:i w:val="false"/>
+          <w:iCs w:val="false"/>
+        </w:rPr>
+        <w:t xml:space="preserve">) where </w:t>
+      </w:r>
+      <w:r>
+        <w:rPr>
+          <w:rFonts w:ascii="Times New Roman" w:hAnsi="Times New Roman"/>
+          <w:i/>
+          <w:iCs/>
+        </w:rPr>
+        <w:t>h</w:t>
+      </w:r>
+      <w:r>
+        <w:rPr>
+          <w:rFonts w:ascii="Times New Roman" w:hAnsi="Times New Roman"/>
+          <w:i w:val="false"/>
+          <w:iCs w:val="false"/>
+        </w:rPr>
+        <w:t xml:space="preserve"> is the length of the Hash Table.</w:t>
+      </w:r>
+    </w:p>
+    <w:p>
+      <w:pPr>
+        <w:pStyle w:val="Normal"/>
+        <w:jc w:val="left"/>
+        <w:rPr>
+          <w:rFonts w:ascii="Times New Roman" w:hAnsi="Times New Roman"/>
+        </w:rPr>
+      </w:pPr>
+      <w:r>
+        <w:rPr>
+          <w:rFonts w:ascii="Times New Roman" w:hAnsi="Times New Roman"/>
+        </w:rPr>
+      </w:r>
+    </w:p>
+    <w:p>
+      <w:pPr>
+        <w:pStyle w:val="Normal"/>
+        <w:jc w:val="left"/>
+        <w:rPr>
+          <w:rFonts w:ascii="Times New Roman" w:hAnsi="Times New Roman"/>
+          <w:i w:val="false"/>
+          <w:iCs w:val="false"/>
+        </w:rPr>
+      </w:pPr>
+      <w:r>
+        <w:rPr>
+          <w:rFonts w:ascii="Times New Roman" w:hAnsi="Times New Roman"/>
+          <w:i w:val="false"/>
+          <w:iCs w:val="false"/>
+        </w:rPr>
+        <w:t>The worst case for Rank is that the key is the largest element in the list or larger. In this case, the Hash Table will have to traverse over every node. However, because nodes are spread out non uniformly across the table in clusters, traversing each element will require the Hash Table to traverse every single possible index in the table. Therefore, the worst case running time is O(</w:t>
+      </w:r>
+      <w:r>
+        <w:rPr>
+          <w:rFonts w:ascii="Times New Roman" w:hAnsi="Times New Roman"/>
+          <w:i/>
+          <w:iCs/>
+        </w:rPr>
+        <w:t>h</w:t>
+      </w:r>
+      <w:r>
+        <w:rPr>
+          <w:rFonts w:ascii="Times New Roman" w:hAnsi="Times New Roman"/>
+          <w:i w:val="false"/>
+          <w:iCs w:val="false"/>
+        </w:rPr>
+        <w:t>).</w:t>
+      </w:r>
+    </w:p>
+    <w:p>
+      <w:pPr>
+        <w:pStyle w:val="Normal"/>
+        <w:jc w:val="left"/>
+        <w:rPr>
+          <w:rFonts w:ascii="Times New Roman" w:hAnsi="Times New Roman"/>
+        </w:rPr>
+      </w:pPr>
+      <w:r>
+        <w:rPr>
+          <w:rFonts w:ascii="Times New Roman" w:hAnsi="Times New Roman"/>
+        </w:rPr>
+      </w:r>
+    </w:p>
+    <w:p>
+      <w:pPr>
+        <w:pStyle w:val="Normal"/>
+        <w:jc w:val="left"/>
+        <w:rPr>
+          <w:rFonts w:ascii="Times New Roman" w:hAnsi="Times New Roman"/>
+          <w:i w:val="false"/>
+          <w:iCs w:val="false"/>
+        </w:rPr>
+      </w:pPr>
+      <w:r>
+        <w:rPr>
+          <w:rFonts w:ascii="Times New Roman" w:hAnsi="Times New Roman"/>
+          <w:i w:val="false"/>
+          <w:iCs w:val="false"/>
+        </w:rPr>
+        <w:t>The worst case for GetValByRank is that the specified rank is greater than or equal to the number of nodes in the table. For the same reasons stated in the preceding paragraph,  in this worst case, GetValByRank will iterate over every single index in the table. Therefore, it's worst case running time is O(</w:t>
+      </w:r>
+      <w:r>
+        <w:rPr>
+          <w:rFonts w:ascii="Times New Roman" w:hAnsi="Times New Roman"/>
+          <w:i/>
+          <w:iCs/>
+        </w:rPr>
+        <w:t>h</w:t>
+      </w:r>
+      <w:r>
+        <w:rPr>
+          <w:rFonts w:ascii="Times New Roman" w:hAnsi="Times New Roman"/>
+          <w:i w:val="false"/>
+          <w:iCs w:val="false"/>
+        </w:rPr>
+        <w:t>).</w:t>
+      </w:r>
+    </w:p>
+    <w:p>
+      <w:pPr>
+        <w:pStyle w:val="Normal"/>
+        <w:jc w:val="left"/>
+        <w:rPr>
+          <w:rFonts w:ascii="Times New Roman" w:hAnsi="Times New Roman"/>
+        </w:rPr>
+      </w:pPr>
+      <w:r>
+        <w:rPr>
+          <w:rFonts w:ascii="Times New Roman" w:hAnsi="Times New Roman"/>
+        </w:rPr>
+      </w:r>
+    </w:p>
+    <w:p>
+      <w:pPr>
+        <w:pStyle w:val="Normal"/>
+        <w:jc w:val="left"/>
+        <w:rPr>
+          <w:rFonts w:ascii="Times New Roman" w:hAnsi="Times New Roman"/>
+          <w:i w:val="false"/>
+          <w:iCs w:val="false"/>
+        </w:rPr>
+      </w:pPr>
+      <w:r>
+        <w:rPr>
+          <w:rFonts w:ascii="Times New Roman" w:hAnsi="Times New Roman"/>
+          <w:i w:val="false"/>
+          <w:iCs w:val="false"/>
+        </w:rPr>
+        <w:t xml:space="preserve">3. </w:t>
+      </w:r>
+    </w:p>
+    <w:p>
+      <w:pPr>
+        <w:pStyle w:val="Normal"/>
+        <w:jc w:val="left"/>
+        <w:rPr>
+          <w:rFonts w:ascii="Times New Roman" w:hAnsi="Times New Roman"/>
+        </w:rPr>
+      </w:pPr>
+      <w:r>
+        <w:rPr>
+          <w:rFonts w:ascii="Times New Roman" w:hAnsi="Times New Roman"/>
+        </w:rPr>
       </w:r>
     </w:p>
     <w:sectPr>

</xml_diff>

<commit_message>
Working on analysis questions
</commit_message>
<xml_diff>
--- a/project3_skeleton/proj3analysis.docx
+++ b/project3_skeleton/proj3analysis.docx
@@ -1029,7 +1029,120 @@
           <w:i w:val="false"/>
           <w:iCs w:val="false"/>
         </w:rPr>
-        <w:t xml:space="preserve">3. </w:t>
+        <w:t xml:space="preserve">3. In a RB Tree, the worst case performance for RangeCount is proportional to O(log </w:t>
+      </w:r>
+      <w:r>
+        <w:rPr>
+          <w:rFonts w:ascii="Times New Roman" w:hAnsi="Times New Roman"/>
+          <w:i/>
+          <w:iCs/>
+        </w:rPr>
+        <w:t>n</w:t>
+      </w:r>
+      <w:r>
+        <w:rPr>
+          <w:rFonts w:ascii="Times New Roman" w:hAnsi="Times New Roman"/>
+          <w:i w:val="false"/>
+          <w:iCs w:val="false"/>
+        </w:rPr>
+        <w:t xml:space="preserve">) while the worst case for Ksmallest and Klargest is O(k + log </w:t>
+      </w:r>
+      <w:r>
+        <w:rPr>
+          <w:rFonts w:ascii="Times New Roman" w:hAnsi="Times New Roman"/>
+          <w:i/>
+          <w:iCs/>
+        </w:rPr>
+        <w:t>n</w:t>
+      </w:r>
+      <w:r>
+        <w:rPr>
+          <w:rFonts w:ascii="Times New Roman" w:hAnsi="Times New Roman"/>
+          <w:i w:val="false"/>
+          <w:iCs w:val="false"/>
+        </w:rPr>
+        <w:t>).</w:t>
+      </w:r>
+    </w:p>
+    <w:p>
+      <w:pPr>
+        <w:pStyle w:val="Normal"/>
+        <w:jc w:val="left"/>
+        <w:rPr>
+          <w:rFonts w:ascii="Times New Roman" w:hAnsi="Times New Roman"/>
+        </w:rPr>
+      </w:pPr>
+      <w:r>
+        <w:rPr>
+          <w:rFonts w:ascii="Times New Roman" w:hAnsi="Times New Roman"/>
+        </w:rPr>
+      </w:r>
+    </w:p>
+    <w:p>
+      <w:pPr>
+        <w:pStyle w:val="Normal"/>
+        <w:jc w:val="left"/>
+        <w:rPr>
+          <w:rFonts w:ascii="Times New Roman" w:hAnsi="Times New Roman"/>
+          <w:i w:val="false"/>
+          <w:iCs w:val="false"/>
+        </w:rPr>
+      </w:pPr>
+      <w:r>
+        <w:rPr>
+          <w:rFonts w:ascii="Times New Roman" w:hAnsi="Times New Roman"/>
+          <w:i w:val="false"/>
+          <w:iCs w:val="false"/>
+        </w:rPr>
+        <w:t xml:space="preserve">For RangeCount, my implementation uses the Rank and Contains functions to compute the specified range. Because there are 2 calls to Rank, and 1 call to Contains, the worst case running time for this function is O(3log </w:t>
+      </w:r>
+      <w:r>
+        <w:rPr>
+          <w:rFonts w:ascii="Times New Roman" w:hAnsi="Times New Roman"/>
+          <w:i/>
+          <w:iCs/>
+        </w:rPr>
+        <w:t>n</w:t>
+      </w:r>
+      <w:r>
+        <w:rPr>
+          <w:rFonts w:ascii="Times New Roman" w:hAnsi="Times New Roman"/>
+          <w:i w:val="false"/>
+          <w:iCs w:val="false"/>
+        </w:rPr>
+        <w:t xml:space="preserve">). This running time is proportional to O(log </w:t>
+      </w:r>
+      <w:r>
+        <w:rPr>
+          <w:rFonts w:ascii="Times New Roman" w:hAnsi="Times New Roman"/>
+          <w:i/>
+          <w:iCs/>
+        </w:rPr>
+        <w:t>n</w:t>
+      </w:r>
+      <w:r>
+        <w:rPr>
+          <w:rFonts w:ascii="Times New Roman" w:hAnsi="Times New Roman"/>
+          <w:i w:val="false"/>
+          <w:iCs w:val="false"/>
+        </w:rPr>
+        <w:t xml:space="preserve">). Therefore, the worst case running time for RangeCount is O(log </w:t>
+      </w:r>
+      <w:r>
+        <w:rPr>
+          <w:rFonts w:ascii="Times New Roman" w:hAnsi="Times New Roman"/>
+          <w:i/>
+          <w:iCs/>
+        </w:rPr>
+        <w:t>n</w:t>
+      </w:r>
+      <w:r>
+        <w:rPr>
+          <w:rFonts w:ascii="Times New Roman" w:hAnsi="Times New Roman"/>
+          <w:i w:val="false"/>
+          <w:iCs w:val="false"/>
+        </w:rPr>
+        <w:t>).</w:t>
       </w:r>
     </w:p>
     <w:p>

</xml_diff>

<commit_message>
Started working on analysis question 4
</commit_message>
<xml_diff>
--- a/project3_skeleton/proj3analysis.docx
+++ b/project3_skeleton/proj3analysis.docx
@@ -1139,27 +1139,157 @@
         </w:rPr>
         <w:t xml:space="preserve">+ </w:t>
       </w:r>
+      <w:r>
+        <w:rPr>
+          <w:rFonts w:ascii="Times New Roman" w:hAnsi="Times New Roman"/>
+        </w:rPr>
+        <w:t xml:space="preserve">log </w:t>
+      </w:r>
+      <w:r>
+        <w:rPr>
+          <w:rFonts w:ascii="Times New Roman" w:hAnsi="Times New Roman"/>
+          <w:i/>
+        </w:rPr>
+        <w:t>n</w:t>
+      </w:r>
+      <w:r>
+        <w:rPr>
+          <w:rFonts w:ascii="Times New Roman" w:hAnsi="Times New Roman"/>
+        </w:rPr>
+        <w:t>) time.</w:t>
+      </w:r>
+    </w:p>
+    <w:p>
+      <w:pPr>
+        <w:rPr>
+          <w:rFonts w:ascii="Times New Roman" w:hAnsi="Times New Roman"/>
+        </w:rPr>
+      </w:pPr>
+    </w:p>
+    <w:p>
+      <w:pPr>
+        <w:rPr>
+          <w:rFonts w:ascii="Times New Roman" w:hAnsi="Times New Roman"/>
+        </w:rPr>
+      </w:pPr>
+      <w:r>
+        <w:rPr>
+          <w:rFonts w:ascii="Times New Roman" w:hAnsi="Times New Roman"/>
+        </w:rPr>
+        <w:t xml:space="preserve">4. </w:t>
+      </w:r>
+      <w:r>
+        <w:rPr>
+          <w:rFonts w:ascii="Times New Roman" w:hAnsi="Times New Roman"/>
+        </w:rPr>
+        <w:t>For the Hash Table, the worst case performance for RangeCount is O(</w:t>
+      </w:r>
+      <w:r>
+        <w:rPr>
+          <w:rFonts w:ascii="Times New Roman" w:hAnsi="Times New Roman"/>
+          <w:i/>
+        </w:rPr>
+        <w:t>h</w:t>
+      </w:r>
+      <w:r>
+        <w:rPr>
+          <w:rFonts w:ascii="Times New Roman" w:hAnsi="Times New Roman"/>
+        </w:rPr>
+        <w:t>) while the worst case performances for Klargest and Ksmallest are O(</w:t>
+      </w:r>
+      <w:r>
+        <w:rPr>
+          <w:rFonts w:ascii="Times New Roman" w:hAnsi="Times New Roman"/>
+          <w:i/>
+        </w:rPr>
+        <w:t>h</w:t>
+      </w:r>
+      <w:r>
+        <w:rPr>
+          <w:rFonts w:ascii="Times New Roman" w:hAnsi="Times New Roman"/>
+        </w:rPr>
+        <w:t xml:space="preserve"> + </w:t>
+      </w:r>
+      <w:r>
+        <w:rPr>
+          <w:rFonts w:ascii="Times New Roman" w:hAnsi="Times New Roman"/>
+          <w:i/>
+        </w:rPr>
+        <w:t>n</w:t>
+      </w:r>
+      <w:r>
+        <w:rPr>
+          <w:rFonts w:ascii="Times New Roman" w:hAnsi="Times New Roman"/>
+        </w:rPr>
+        <w:t xml:space="preserve"> log</w:t>
+      </w:r>
+      <w:r>
+        <w:rPr>
+          <w:rFonts w:ascii="Times New Roman" w:hAnsi="Times New Roman"/>
+          <w:i/>
+        </w:rPr>
+        <w:t xml:space="preserve"> k</w:t>
+      </w:r>
+      <w:r>
+        <w:rPr>
+          <w:rFonts w:ascii="Times New Roman" w:hAnsi="Times New Roman"/>
+        </w:rPr>
+        <w:t xml:space="preserve">) where </w:t>
+      </w:r>
+      <w:r>
+        <w:rPr>
+          <w:rFonts w:ascii="Times New Roman" w:hAnsi="Times New Roman"/>
+          <w:i/>
+        </w:rPr>
+        <w:t>h</w:t>
+      </w:r>
+      <w:r>
+        <w:rPr>
+          <w:rFonts w:ascii="Times New Roman" w:hAnsi="Times New Roman"/>
+        </w:rPr>
+        <w:t xml:space="preserve"> is the size of the hash table, </w:t>
+      </w:r>
+      <w:r>
+        <w:rPr>
+          <w:rFonts w:ascii="Times New Roman" w:hAnsi="Times New Roman"/>
+          <w:i/>
+        </w:rPr>
+        <w:t>n</w:t>
+      </w:r>
+      <w:r>
+        <w:rPr>
+          <w:rFonts w:ascii="Times New Roman" w:hAnsi="Times New Roman"/>
+        </w:rPr>
+        <w:t xml:space="preserve"> is the number of elements in the hash table, and </w:t>
+      </w:r>
+      <w:r>
+        <w:rPr>
+          <w:rFonts w:ascii="Times New Roman" w:hAnsi="Times New Roman"/>
+          <w:i/>
+        </w:rPr>
+        <w:t>k</w:t>
+      </w:r>
+      <w:r>
+        <w:rPr>
+          <w:rFonts w:ascii="Times New Roman" w:hAnsi="Times New Roman"/>
+        </w:rPr>
+        <w:t xml:space="preserve"> is the number of smallest/largest elements requested in the function call (e.g. when getting the 5 smallest elements, </w:t>
+      </w:r>
+      <w:r>
+        <w:rPr>
+          <w:rFonts w:ascii="Times New Roman" w:hAnsi="Times New Roman"/>
+          <w:i/>
+        </w:rPr>
+        <w:t>k</w:t>
+      </w:r>
+      <w:r>
+        <w:rPr>
+          <w:rFonts w:ascii="Times New Roman" w:hAnsi="Times New Roman"/>
+        </w:rPr>
+        <w:t xml:space="preserve"> is 5).</w:t>
+      </w:r>
       <w:bookmarkStart w:id="0" w:name="_GoBack"/>
       <w:bookmarkEnd w:id="0"/>
-      <w:r>
-        <w:rPr>
-          <w:rFonts w:ascii="Times New Roman" w:hAnsi="Times New Roman"/>
-        </w:rPr>
-        <w:t xml:space="preserve">log </w:t>
-      </w:r>
-      <w:r>
-        <w:rPr>
-          <w:rFonts w:ascii="Times New Roman" w:hAnsi="Times New Roman"/>
-          <w:i/>
-        </w:rPr>
-        <w:t>n</w:t>
-      </w:r>
-      <w:r>
-        <w:rPr>
-          <w:rFonts w:ascii="Times New Roman" w:hAnsi="Times New Roman"/>
-        </w:rPr>
-        <w:t>) time.</w:t>
-      </w:r>
     </w:p>
     <w:sectPr>
       <w:pgSz w:w="12240" w:h="15840"/>

</xml_diff>

<commit_message>
Finished up through question 8
</commit_message>
<xml_diff>
--- a/project3_skeleton/proj3analysis.docx
+++ b/project3_skeleton/proj3analysis.docx
@@ -1950,6 +1950,305 @@
           <w:rFonts w:ascii="Times New Roman" w:hAnsi="Times New Roman"/>
         </w:rPr>
         <w:t xml:space="preserve">7. </w:t>
+      </w:r>
+      <w:r>
+        <w:rPr>
+          <w:rFonts w:ascii="Times New Roman" w:hAnsi="Times New Roman"/>
+        </w:rPr>
+        <w:t xml:space="preserve">While the ECE students are correct that the </w:t>
+      </w:r>
+      <w:r>
+        <w:rPr>
+          <w:rFonts w:ascii="Times New Roman" w:hAnsi="Times New Roman"/>
+          <w:b/>
+        </w:rPr>
+        <w:t>worst case</w:t>
+      </w:r>
+      <w:r>
+        <w:rPr>
+          <w:rFonts w:ascii="Times New Roman" w:hAnsi="Times New Roman"/>
+        </w:rPr>
+        <w:t xml:space="preserve"> p</w:t>
+      </w:r>
+      <w:r>
+        <w:rPr>
+          <w:rFonts w:ascii="Times New Roman" w:hAnsi="Times New Roman"/>
+        </w:rPr>
+        <w:t>erformance of hash tables is O(</w:t>
+      </w:r>
+      <w:r>
+        <w:rPr>
+          <w:rFonts w:ascii="Times New Roman" w:hAnsi="Times New Roman"/>
+          <w:i/>
+        </w:rPr>
+        <w:t>n</w:t>
+      </w:r>
+      <w:r>
+        <w:rPr>
+          <w:rFonts w:ascii="Times New Roman" w:hAnsi="Times New Roman"/>
+        </w:rPr>
+        <w:t xml:space="preserve">), they do not consider </w:t>
+      </w:r>
+      <w:r>
+        <w:rPr>
+          <w:rFonts w:ascii="Times New Roman" w:hAnsi="Times New Roman"/>
+        </w:rPr>
+        <w:t>the expected frequency of the worst case</w:t>
+      </w:r>
+      <w:r>
+        <w:rPr>
+          <w:rFonts w:ascii="Times New Roman" w:hAnsi="Times New Roman"/>
+        </w:rPr>
+        <w:t xml:space="preserve"> nor the expected (average) performance of hash tables.</w:t>
+      </w:r>
+      <w:r>
+        <w:rPr>
+          <w:rFonts w:ascii="Times New Roman" w:hAnsi="Times New Roman"/>
+        </w:rPr>
+        <w:t xml:space="preserve"> For use in a real project, you must look at these factors as well as worst case performance to decide whether or not to use a certain data structure. Through analysis of these factors, I will show that the ECE students are wrong.</w:t>
+      </w:r>
+    </w:p>
+    <w:p>
+      <w:pPr>
+        <w:rPr>
+          <w:rFonts w:ascii="Times New Roman" w:hAnsi="Times New Roman"/>
+        </w:rPr>
+      </w:pPr>
+    </w:p>
+    <w:p>
+      <w:pPr>
+        <w:rPr>
+          <w:rFonts w:ascii="Times New Roman" w:hAnsi="Times New Roman"/>
+        </w:rPr>
+      </w:pPr>
+      <w:r>
+        <w:rPr>
+          <w:rFonts w:ascii="Times New Roman" w:hAnsi="Times New Roman"/>
+        </w:rPr>
+        <w:t>To determine the average case performance of a linear probing hash table, you must address what happens in each possible case of operation. Assuming a dynamically resizing hash table, the two possible cases are that the hash table does or doesn’t need to be resized. If the table is resized, a new array must be allocated and every key must be re-hashed into the new array. This whole operation runs in O(</w:t>
+      </w:r>
+      <w:r>
+        <w:rPr>
+          <w:rFonts w:ascii="Times New Roman" w:hAnsi="Times New Roman"/>
+          <w:i/>
+        </w:rPr>
+        <w:t>n</w:t>
+      </w:r>
+      <w:r>
+        <w:rPr>
+          <w:rFonts w:ascii="Times New Roman" w:hAnsi="Times New Roman"/>
+        </w:rPr>
+        <w:t>) time. However, this case occurs infrequently (only when λ ≥ ½).</w:t>
+      </w:r>
+    </w:p>
+    <w:p>
+      <w:pPr>
+        <w:rPr>
+          <w:rFonts w:ascii="Times New Roman" w:hAnsi="Times New Roman"/>
+        </w:rPr>
+      </w:pPr>
+    </w:p>
+    <w:p>
+      <w:pPr>
+        <w:rPr>
+          <w:rFonts w:ascii="Times New Roman" w:hAnsi="Times New Roman"/>
+        </w:rPr>
+      </w:pPr>
+      <w:r>
+        <w:rPr>
+          <w:rFonts w:ascii="Times New Roman" w:hAnsi="Times New Roman"/>
+        </w:rPr>
+        <w:t xml:space="preserve">Furthermore, this </w:t>
+      </w:r>
+      <w:r>
+        <w:rPr>
+          <w:rFonts w:ascii="Times New Roman" w:hAnsi="Times New Roman"/>
+        </w:rPr>
+        <w:t>“</w:t>
+      </w:r>
+      <w:r>
+        <w:rPr>
+          <w:rFonts w:ascii="Times New Roman" w:hAnsi="Times New Roman"/>
+        </w:rPr>
+        <w:t>heavy</w:t>
+      </w:r>
+      <w:r>
+        <w:rPr>
+          <w:rFonts w:ascii="Times New Roman" w:hAnsi="Times New Roman"/>
+        </w:rPr>
+        <w:t>”</w:t>
+      </w:r>
+      <w:r>
+        <w:rPr>
+          <w:rFonts w:ascii="Times New Roman" w:hAnsi="Times New Roman"/>
+        </w:rPr>
+        <w:t xml:space="preserve"> cost can be distributed </w:t>
+      </w:r>
+      <w:r>
+        <w:rPr>
+          <w:rFonts w:ascii="Times New Roman" w:hAnsi="Times New Roman"/>
+        </w:rPr>
+        <w:t xml:space="preserve">across all the following operations before the next array resizing. When an operation occurs that doesn’t result in array resizing, it runs in constant time. In an amortized analysis where you distribute the present cost of resizing the hash table across future operations, it can be proven that the average performance </w:t>
+      </w:r>
+      <w:r>
+        <w:rPr>
+          <w:rFonts w:ascii="Times New Roman" w:hAnsi="Times New Roman"/>
+        </w:rPr>
+        <w:t xml:space="preserve">of the basic functions is O(1), constant time. </w:t>
+      </w:r>
+    </w:p>
+    <w:p>
+      <w:pPr>
+        <w:rPr>
+          <w:rFonts w:ascii="Times New Roman" w:hAnsi="Times New Roman"/>
+        </w:rPr>
+      </w:pPr>
+    </w:p>
+    <w:p>
+      <w:pPr>
+        <w:rPr>
+          <w:rFonts w:ascii="Times New Roman" w:hAnsi="Times New Roman"/>
+        </w:rPr>
+      </w:pPr>
+      <w:r>
+        <w:rPr>
+          <w:rFonts w:ascii="Times New Roman" w:hAnsi="Times New Roman"/>
+        </w:rPr>
+        <w:t>The flaw in the ECE students’ logic is that they don’t take into account the average performance. While the worst case is O(</w:t>
+      </w:r>
+      <w:r>
+        <w:rPr>
+          <w:rFonts w:ascii="Times New Roman" w:hAnsi="Times New Roman"/>
+          <w:i/>
+        </w:rPr>
+        <w:t>n</w:t>
+      </w:r>
+      <w:r>
+        <w:rPr>
+          <w:rFonts w:ascii="Times New Roman" w:hAnsi="Times New Roman"/>
+        </w:rPr>
+        <w:t>), this case occurs infrequently and the expected performance of any arbitrary function call is O(1). Therefore, on average, the performance of these functions is O(1).</w:t>
+      </w:r>
+      <w:r>
+        <w:rPr>
+          <w:rFonts w:ascii="Times New Roman" w:hAnsi="Times New Roman"/>
+        </w:rPr>
+        <w:t xml:space="preserve"> </w:t>
+      </w:r>
+      <w:r>
+        <w:rPr>
+          <w:rFonts w:ascii="Times New Roman" w:hAnsi="Times New Roman"/>
+        </w:rPr>
+        <w:t xml:space="preserve">Furthermore, you could simply initialize the hash table to be more than double the possible number of elements that will be inserted into it. Therefore, the table will never be resized and the performance of the specified functions will always be O(1). Thereby, you completely eliminate the possibility of the worst case occurring. </w:t>
+      </w:r>
+    </w:p>
+    <w:p>
+      <w:pPr>
+        <w:rPr>
+          <w:rFonts w:ascii="Times New Roman" w:hAnsi="Times New Roman"/>
+        </w:rPr>
+      </w:pPr>
+    </w:p>
+    <w:p>
+      <w:pPr>
+        <w:rPr>
+          <w:rFonts w:ascii="Times New Roman" w:hAnsi="Times New Roman"/>
+        </w:rPr>
+      </w:pPr>
+    </w:p>
+    <w:p>
+      <w:pPr>
+        <w:rPr>
+          <w:rFonts w:ascii="Times New Roman" w:hAnsi="Times New Roman"/>
+        </w:rPr>
+      </w:pPr>
+      <w:r>
+        <w:rPr>
+          <w:rFonts w:ascii="Times New Roman" w:hAnsi="Times New Roman"/>
+        </w:rPr>
+        <w:t>8.</w:t>
+      </w:r>
+      <w:r>
+        <w:rPr>
+          <w:rFonts w:ascii="Times New Roman" w:hAnsi="Times New Roman"/>
+        </w:rPr>
+        <w:t xml:space="preserve"> In a project where there will be any number of calls the RangeCount, I would suggest using a Balan</w:t>
+      </w:r>
+      <w:r>
+        <w:rPr>
+          <w:rFonts w:ascii="Times New Roman" w:hAnsi="Times New Roman"/>
+        </w:rPr>
+        <w:t xml:space="preserve">ced BST instead of a hash table. I would use a BBST because RangeCount’s worst case performance for a BBST is O(log </w:t>
+      </w:r>
+      <w:r>
+        <w:rPr>
+          <w:rFonts w:ascii="Times New Roman" w:hAnsi="Times New Roman"/>
+          <w:i/>
+        </w:rPr>
+        <w:t>n</w:t>
+      </w:r>
+      <w:r>
+        <w:rPr>
+          <w:rFonts w:ascii="Times New Roman" w:hAnsi="Times New Roman"/>
+        </w:rPr>
+        <w:t>) where a Hash Table’s worst case is O(</w:t>
+      </w:r>
+      <w:r>
+        <w:rPr>
+          <w:rFonts w:ascii="Times New Roman" w:hAnsi="Times New Roman"/>
+          <w:i/>
+        </w:rPr>
+        <w:t>h</w:t>
+      </w:r>
+      <w:r>
+        <w:rPr>
+          <w:rFonts w:ascii="Times New Roman" w:hAnsi="Times New Roman"/>
+        </w:rPr>
+        <w:t>). This difference is very significant.</w:t>
+      </w:r>
+      <w:r>
+        <w:rPr>
+          <w:rFonts w:ascii="Times New Roman" w:hAnsi="Times New Roman"/>
+        </w:rPr>
+        <w:t xml:space="preserve"> </w:t>
+      </w:r>
+      <w:r>
+        <w:rPr>
+          <w:rFonts w:ascii="Times New Roman" w:hAnsi="Times New Roman"/>
+        </w:rPr>
+        <w:t xml:space="preserve">As shown in Reports 1 &amp; 2, the performance of RangeCount </w:t>
+      </w:r>
+      <w:r>
+        <w:rPr>
+          <w:rFonts w:ascii="Times New Roman" w:hAnsi="Times New Roman"/>
+        </w:rPr>
+        <w:t>in a BBST is orders of magnitude faster than Hash Tables, even when the BBST is operating on data sets orders of magnitude larger than the data sets in the Hash Table.</w:t>
+      </w:r>
+      <w:r>
+        <w:rPr>
+          <w:rFonts w:ascii="Times New Roman" w:hAnsi="Times New Roman"/>
+        </w:rPr>
+        <w:t xml:space="preserve"> For this reason, I would suggest that the CS 240 student use a BBST instead of a Hash Table.</w:t>
+      </w:r>
+    </w:p>
+    <w:p>
+      <w:pPr>
+        <w:rPr>
+          <w:rFonts w:ascii="Times New Roman" w:hAnsi="Times New Roman"/>
+        </w:rPr>
+      </w:pPr>
+    </w:p>
+    <w:p>
+      <w:pPr>
+        <w:rPr>
+          <w:rFonts w:ascii="Times New Roman" w:hAnsi="Times New Roman"/>
+        </w:rPr>
+      </w:pPr>
+      <w:r>
+        <w:rPr>
+          <w:rFonts w:ascii="Times New Roman" w:hAnsi="Times New Roman"/>
+        </w:rPr>
+        <w:t xml:space="preserve">9. </w:t>
       </w:r>
       <w:bookmarkStart w:id="0" w:name="_GoBack"/>
       <w:bookmarkEnd w:id="0"/>

</xml_diff>

<commit_message>
Completed half of question 9
</commit_message>
<xml_diff>
--- a/project3_skeleton/proj3analysis.docx
+++ b/project3_skeleton/proj3analysis.docx
@@ -2249,6 +2249,256 @@
           <w:rFonts w:ascii="Times New Roman" w:hAnsi="Times New Roman"/>
         </w:rPr>
         <w:t xml:space="preserve">9. </w:t>
+      </w:r>
+      <w:r>
+        <w:rPr>
+          <w:rFonts w:ascii="Times New Roman" w:hAnsi="Times New Roman"/>
+        </w:rPr>
+        <w:t xml:space="preserve">For this question, I will assume we use a hash function that perfectly distributes the elements uniformly across the range of index values in the hash table. </w:t>
+      </w:r>
+    </w:p>
+    <w:p>
+      <w:pPr>
+        <w:rPr>
+          <w:rFonts w:ascii="Times New Roman" w:hAnsi="Times New Roman"/>
+        </w:rPr>
+      </w:pPr>
+    </w:p>
+    <w:p>
+      <w:pPr>
+        <w:rPr>
+          <w:rFonts w:ascii="Times New Roman" w:hAnsi="Times New Roman"/>
+        </w:rPr>
+      </w:pPr>
+      <w:r>
+        <w:rPr>
+          <w:rFonts w:ascii="Times New Roman" w:hAnsi="Times New Roman"/>
+        </w:rPr>
+        <w:t xml:space="preserve">For Separate Chaining, the average length of each list of elements at a location is </w:t>
+      </w:r>
+      <w:r>
+        <w:rPr>
+          <w:rFonts w:ascii="Times New Roman" w:hAnsi="Times New Roman"/>
+          <w:i/>
+        </w:rPr>
+        <w:t>N</w:t>
+      </w:r>
+      <w:r>
+        <w:rPr>
+          <w:rFonts w:ascii="Times New Roman" w:hAnsi="Times New Roman"/>
+        </w:rPr>
+        <w:t xml:space="preserve"> / </w:t>
+      </w:r>
+      <w:r>
+        <w:rPr>
+          <w:rFonts w:ascii="Times New Roman" w:hAnsi="Times New Roman"/>
+          <w:i/>
+        </w:rPr>
+        <w:t>M</w:t>
+      </w:r>
+      <w:r>
+        <w:rPr>
+          <w:rFonts w:ascii="Times New Roman" w:hAnsi="Times New Roman"/>
+        </w:rPr>
+        <w:t xml:space="preserve"> where </w:t>
+      </w:r>
+      <w:r>
+        <w:rPr>
+          <w:rFonts w:ascii="Times New Roman" w:hAnsi="Times New Roman"/>
+          <w:i/>
+        </w:rPr>
+        <w:t>N</w:t>
+      </w:r>
+      <w:r>
+        <w:rPr>
+          <w:rFonts w:ascii="Times New Roman" w:hAnsi="Times New Roman"/>
+        </w:rPr>
+        <w:t xml:space="preserve"> is the number of elements in the list and </w:t>
+      </w:r>
+      <w:r>
+        <w:rPr>
+          <w:rFonts w:ascii="Times New Roman" w:hAnsi="Times New Roman"/>
+          <w:i/>
+        </w:rPr>
+        <w:t>M</w:t>
+      </w:r>
+      <w:r>
+        <w:rPr>
+          <w:rFonts w:ascii="Times New Roman" w:hAnsi="Times New Roman"/>
+        </w:rPr>
+        <w:t xml:space="preserve"> is the size of the hash table</w:t>
+      </w:r>
+      <w:r>
+        <w:rPr>
+          <w:rFonts w:ascii="Times New Roman" w:hAnsi="Times New Roman"/>
+        </w:rPr>
+        <w:t>. The average number of probes specified in the question (2 probes) is the number of elements in the index location’s we must traverse to find the correct element. Also, the average number of elements traversed</w:t>
+      </w:r>
+      <w:r>
+        <w:rPr>
+          <w:rFonts w:ascii="Times New Roman" w:hAnsi="Times New Roman"/>
+        </w:rPr>
+        <w:t xml:space="preserve"> (probed)</w:t>
+      </w:r>
+      <w:r>
+        <w:rPr>
+          <w:rFonts w:ascii="Times New Roman" w:hAnsi="Times New Roman"/>
+        </w:rPr>
+        <w:t xml:space="preserve"> in a list is half of </w:t>
+      </w:r>
+      <w:r>
+        <w:rPr>
+          <w:rFonts w:ascii="Times New Roman" w:hAnsi="Times New Roman"/>
+        </w:rPr>
+        <w:lastRenderedPageBreak/>
+        <w:t>the number of elements in the list. Therefore, using all of this information, we can use the equation stated above to solve for the size of the hash table:</w:t>
+      </w:r>
+    </w:p>
+    <w:p>
+      <w:pPr>
+        <w:rPr>
+          <w:rFonts w:ascii="Times New Roman" w:hAnsi="Times New Roman"/>
+        </w:rPr>
+      </w:pPr>
+    </w:p>
+    <w:p>
+      <w:pPr>
+        <w:ind w:left="2836" w:firstLine="709"/>
+        <w:rPr>
+          <w:rFonts w:ascii="Times New Roman" w:hAnsi="Times New Roman"/>
+        </w:rPr>
+      </w:pPr>
+      <w:r>
+        <w:rPr>
+          <w:rFonts w:ascii="Times New Roman" w:hAnsi="Times New Roman"/>
+        </w:rPr>
+        <w:t>p = 2, N = 1500</w:t>
+      </w:r>
+    </w:p>
+    <w:p>
+      <w:pPr>
+        <w:ind w:left="2836" w:firstLine="709"/>
+        <w:rPr>
+          <w:rFonts w:ascii="Times New Roman" w:hAnsi="Times New Roman"/>
+        </w:rPr>
+      </w:pPr>
+      <w:r>
+        <w:rPr>
+          <w:rFonts w:ascii="Times New Roman" w:hAnsi="Times New Roman"/>
+        </w:rPr>
+        <w:t>p = L / 2</w:t>
+      </w:r>
+    </w:p>
+    <w:p>
+      <w:pPr>
+        <w:ind w:left="2836" w:firstLine="709"/>
+        <w:rPr>
+          <w:rFonts w:ascii="Times New Roman" w:hAnsi="Times New Roman"/>
+        </w:rPr>
+      </w:pPr>
+      <w:r>
+        <w:rPr>
+          <w:rFonts w:ascii="Times New Roman" w:hAnsi="Times New Roman"/>
+        </w:rPr>
+        <w:t>L = p * 2</w:t>
+      </w:r>
+    </w:p>
+    <w:p>
+      <w:pPr>
+        <w:ind w:left="2836" w:firstLine="709"/>
+        <w:rPr>
+          <w:rFonts w:ascii="Times New Roman" w:hAnsi="Times New Roman"/>
+        </w:rPr>
+      </w:pPr>
+      <w:r>
+        <w:rPr>
+          <w:rFonts w:ascii="Times New Roman" w:hAnsi="Times New Roman"/>
+        </w:rPr>
+        <w:t>L = 4</w:t>
+      </w:r>
+    </w:p>
+    <w:p>
+      <w:pPr>
+        <w:ind w:left="2836" w:firstLine="709"/>
+        <w:rPr>
+          <w:rFonts w:ascii="Times New Roman" w:hAnsi="Times New Roman"/>
+        </w:rPr>
+      </w:pPr>
+    </w:p>
+    <w:p>
+      <w:pPr>
+        <w:ind w:left="2836" w:firstLine="709"/>
+        <w:rPr>
+          <w:rFonts w:ascii="Times New Roman" w:hAnsi="Times New Roman"/>
+        </w:rPr>
+      </w:pPr>
+      <w:r>
+        <w:rPr>
+          <w:rFonts w:ascii="Times New Roman" w:hAnsi="Times New Roman"/>
+        </w:rPr>
+        <w:t>N / M = L</w:t>
+      </w:r>
+    </w:p>
+    <w:p>
+      <w:pPr>
+        <w:ind w:left="2836" w:firstLine="709"/>
+        <w:rPr>
+          <w:rFonts w:ascii="Times New Roman" w:hAnsi="Times New Roman"/>
+        </w:rPr>
+      </w:pPr>
+      <w:r>
+        <w:rPr>
+          <w:rFonts w:ascii="Times New Roman" w:hAnsi="Times New Roman"/>
+        </w:rPr>
+        <w:t>M = N / L</w:t>
+      </w:r>
+    </w:p>
+    <w:p>
+      <w:pPr>
+        <w:ind w:left="2836" w:firstLine="709"/>
+        <w:rPr>
+          <w:rFonts w:ascii="Times New Roman" w:hAnsi="Times New Roman"/>
+        </w:rPr>
+      </w:pPr>
+      <w:r>
+        <w:rPr>
+          <w:rFonts w:ascii="Times New Roman" w:hAnsi="Times New Roman"/>
+        </w:rPr>
+        <w:t>M = 1500 / 4</w:t>
+      </w:r>
+    </w:p>
+    <w:p>
+      <w:pPr>
+        <w:ind w:left="2836" w:firstLine="709"/>
+        <w:rPr>
+          <w:rFonts w:ascii="Times New Roman" w:hAnsi="Times New Roman"/>
+        </w:rPr>
+      </w:pPr>
+      <w:r>
+        <w:rPr>
+          <w:rFonts w:ascii="Times New Roman" w:hAnsi="Times New Roman"/>
+        </w:rPr>
+        <w:t>M = 375</w:t>
+      </w:r>
+    </w:p>
+    <w:p>
+      <w:pPr>
+        <w:rPr>
+          <w:rFonts w:ascii="Times New Roman" w:hAnsi="Times New Roman"/>
+        </w:rPr>
+      </w:pPr>
+    </w:p>
+    <w:p>
+      <w:pPr>
+        <w:rPr>
+          <w:rFonts w:ascii="Times New Roman" w:hAnsi="Times New Roman"/>
+        </w:rPr>
+      </w:pPr>
+      <w:r>
+        <w:rPr>
+          <w:rFonts w:ascii="Times New Roman" w:hAnsi="Times New Roman"/>
+        </w:rPr>
+        <w:t>Therefore, when using Separate Chaining, if you have about 1500 elements and you want the average number of probes to be p = 2, then you should use a hash table that is about 375 elements long.</w:t>
       </w:r>
       <w:bookmarkStart w:id="0" w:name="_GoBack"/>
       <w:bookmarkEnd w:id="0"/>

</xml_diff>

<commit_message>
Fixed first part of question 9
</commit_message>
<xml_diff>
--- a/project3_skeleton/proj3analysis.docx
+++ b/project3_skeleton/proj3analysis.docx
@@ -2274,92 +2274,50 @@
         <w:rPr>
           <w:rFonts w:ascii="Times New Roman" w:hAnsi="Times New Roman"/>
         </w:rPr>
-        <w:t xml:space="preserve">For Separate Chaining, the average length of each list of elements at a location is </w:t>
-      </w:r>
-      <w:r>
-        <w:rPr>
-          <w:rFonts w:ascii="Times New Roman" w:hAnsi="Times New Roman"/>
-          <w:i/>
-        </w:rPr>
-        <w:t>N</w:t>
-      </w:r>
-      <w:r>
-        <w:rPr>
-          <w:rFonts w:ascii="Times New Roman" w:hAnsi="Times New Roman"/>
-        </w:rPr>
-        <w:t xml:space="preserve"> / </w:t>
-      </w:r>
-      <w:r>
-        <w:rPr>
-          <w:rFonts w:ascii="Times New Roman" w:hAnsi="Times New Roman"/>
-          <w:i/>
-        </w:rPr>
-        <w:t>M</w:t>
-      </w:r>
-      <w:r>
-        <w:rPr>
-          <w:rFonts w:ascii="Times New Roman" w:hAnsi="Times New Roman"/>
-        </w:rPr>
-        <w:t xml:space="preserve"> where </w:t>
-      </w:r>
-      <w:r>
-        <w:rPr>
-          <w:rFonts w:ascii="Times New Roman" w:hAnsi="Times New Roman"/>
-          <w:i/>
-        </w:rPr>
-        <w:t>N</w:t>
-      </w:r>
-      <w:r>
-        <w:rPr>
-          <w:rFonts w:ascii="Times New Roman" w:hAnsi="Times New Roman"/>
-        </w:rPr>
-        <w:t xml:space="preserve"> is the number of elements in the list and </w:t>
-      </w:r>
-      <w:r>
-        <w:rPr>
-          <w:rFonts w:ascii="Times New Roman" w:hAnsi="Times New Roman"/>
-          <w:i/>
-        </w:rPr>
-        <w:t>M</w:t>
-      </w:r>
-      <w:r>
-        <w:rPr>
-          <w:rFonts w:ascii="Times New Roman" w:hAnsi="Times New Roman"/>
-        </w:rPr>
-        <w:t xml:space="preserve"> is the size of the hash table</w:t>
-      </w:r>
-      <w:r>
-        <w:rPr>
-          <w:rFonts w:ascii="Times New Roman" w:hAnsi="Times New Roman"/>
-        </w:rPr>
-        <w:t>. The average number of probes specified in the question (2 probes) is the number of elements in the index location’s we must traverse to find the correct element. Also, the average number of elements traversed</w:t>
-      </w:r>
-      <w:r>
-        <w:rPr>
-          <w:rFonts w:ascii="Times New Roman" w:hAnsi="Times New Roman"/>
-        </w:rPr>
-        <w:t xml:space="preserve"> (probed)</w:t>
-      </w:r>
-      <w:r>
-        <w:rPr>
-          <w:rFonts w:ascii="Times New Roman" w:hAnsi="Times New Roman"/>
-        </w:rPr>
-        <w:t xml:space="preserve"> in a list is half of </w:t>
-      </w:r>
+        <w:t>For Separate Chaining, the average number of probes in a successful search is 1 + (λ/2). We can use this equation to determine the necessary size of the hash table:</w:t>
+      </w:r>
+    </w:p>
+    <w:p>
+      <w:pPr>
+        <w:rPr>
+          <w:rFonts w:ascii="Times New Roman" w:hAnsi="Times New Roman"/>
+        </w:rPr>
+      </w:pPr>
+    </w:p>
+    <w:p>
+      <w:pPr>
+        <w:ind w:left="2836" w:firstLine="709"/>
+        <w:rPr>
+          <w:rFonts w:ascii="Times New Roman" w:hAnsi="Times New Roman"/>
+        </w:rPr>
+      </w:pPr>
+      <w:r>
+        <w:rPr>
+          <w:rFonts w:ascii="Times New Roman" w:hAnsi="Times New Roman"/>
+        </w:rPr>
+        <w:t>1 + (λ/2) = 2</w:t>
+      </w:r>
+    </w:p>
+    <w:p>
+      <w:pPr>
+        <w:ind w:left="2836" w:firstLine="709"/>
+        <w:rPr>
+          <w:rFonts w:ascii="Times New Roman" w:hAnsi="Times New Roman"/>
+        </w:rPr>
+      </w:pPr>
       <w:r>
         <w:rPr>
           <w:rFonts w:ascii="Times New Roman" w:hAnsi="Times New Roman"/>
         </w:rPr>
         <w:lastRenderedPageBreak/>
-        <w:t>the number of elements in the list. Therefore, using all of this information, we can use the equation stated above to solve for the size of the hash table:</w:t>
-      </w:r>
-    </w:p>
-    <w:p>
-      <w:pPr>
-        <w:rPr>
-          <w:rFonts w:ascii="Times New Roman" w:hAnsi="Times New Roman"/>
-        </w:rPr>
-      </w:pPr>
+        <w:t xml:space="preserve">λ = </w:t>
+      </w:r>
+      <w:r>
+        <w:rPr>
+          <w:rFonts w:ascii="Times New Roman" w:hAnsi="Times New Roman"/>
+        </w:rPr>
+        <w:t>2</w:t>
+      </w:r>
     </w:p>
     <w:p>
       <w:pPr>
@@ -2372,7 +2330,7 @@
         <w:rPr>
           <w:rFonts w:ascii="Times New Roman" w:hAnsi="Times New Roman"/>
         </w:rPr>
-        <w:t>p = 2, N = 1500</w:t>
+        <w:t>λ = N / M</w:t>
       </w:r>
     </w:p>
     <w:p>
@@ -2386,7 +2344,7 @@
         <w:rPr>
           <w:rFonts w:ascii="Times New Roman" w:hAnsi="Times New Roman"/>
         </w:rPr>
-        <w:t>p = L / 2</w:t>
+        <w:t xml:space="preserve">M = N / λ </w:t>
       </w:r>
     </w:p>
     <w:p>
@@ -2400,7 +2358,7 @@
         <w:rPr>
           <w:rFonts w:ascii="Times New Roman" w:hAnsi="Times New Roman"/>
         </w:rPr>
-        <w:t>L = p * 2</w:t>
+        <w:t>M = 1500 / 2</w:t>
       </w:r>
     </w:p>
     <w:p>
@@ -2414,94 +2372,68 @@
         <w:rPr>
           <w:rFonts w:ascii="Times New Roman" w:hAnsi="Times New Roman"/>
         </w:rPr>
-        <w:t>L = 4</w:t>
-      </w:r>
-    </w:p>
-    <w:p>
-      <w:pPr>
-        <w:ind w:left="2836" w:firstLine="709"/>
-        <w:rPr>
-          <w:rFonts w:ascii="Times New Roman" w:hAnsi="Times New Roman"/>
-        </w:rPr>
-      </w:pPr>
-    </w:p>
-    <w:p>
-      <w:pPr>
-        <w:ind w:left="2836" w:firstLine="709"/>
-        <w:rPr>
-          <w:rFonts w:ascii="Times New Roman" w:hAnsi="Times New Roman"/>
-        </w:rPr>
-      </w:pPr>
-      <w:r>
-        <w:rPr>
-          <w:rFonts w:ascii="Times New Roman" w:hAnsi="Times New Roman"/>
-        </w:rPr>
-        <w:t>N / M = L</w:t>
-      </w:r>
-    </w:p>
-    <w:p>
-      <w:pPr>
-        <w:ind w:left="2836" w:firstLine="709"/>
-        <w:rPr>
-          <w:rFonts w:ascii="Times New Roman" w:hAnsi="Times New Roman"/>
-        </w:rPr>
-      </w:pPr>
-      <w:r>
-        <w:rPr>
-          <w:rFonts w:ascii="Times New Roman" w:hAnsi="Times New Roman"/>
-        </w:rPr>
-        <w:t>M = N / L</w:t>
-      </w:r>
-    </w:p>
-    <w:p>
-      <w:pPr>
-        <w:ind w:left="2836" w:firstLine="709"/>
-        <w:rPr>
-          <w:rFonts w:ascii="Times New Roman" w:hAnsi="Times New Roman"/>
-        </w:rPr>
-      </w:pPr>
-      <w:r>
-        <w:rPr>
-          <w:rFonts w:ascii="Times New Roman" w:hAnsi="Times New Roman"/>
-        </w:rPr>
-        <w:t>M = 1500 / 4</w:t>
-      </w:r>
-    </w:p>
-    <w:p>
-      <w:pPr>
-        <w:ind w:left="2836" w:firstLine="709"/>
-        <w:rPr>
-          <w:rFonts w:ascii="Times New Roman" w:hAnsi="Times New Roman"/>
-        </w:rPr>
-      </w:pPr>
-      <w:r>
-        <w:rPr>
-          <w:rFonts w:ascii="Times New Roman" w:hAnsi="Times New Roman"/>
-        </w:rPr>
-        <w:t>M = 375</w:t>
-      </w:r>
-    </w:p>
-    <w:p>
-      <w:pPr>
-        <w:rPr>
-          <w:rFonts w:ascii="Times New Roman" w:hAnsi="Times New Roman"/>
-        </w:rPr>
-      </w:pPr>
-    </w:p>
-    <w:p>
-      <w:pPr>
-        <w:rPr>
-          <w:rFonts w:ascii="Times New Roman" w:hAnsi="Times New Roman"/>
-        </w:rPr>
-      </w:pPr>
-      <w:r>
-        <w:rPr>
-          <w:rFonts w:ascii="Times New Roman" w:hAnsi="Times New Roman"/>
-        </w:rPr>
-        <w:t>Therefore, when using Separate Chaining, if you have about 1500 elements and you want the average number of probes to be p = 2, then you should use a hash table that is about 375 elements long.</w:t>
+        <w:t>M = 750</w:t>
+      </w:r>
+    </w:p>
+    <w:p>
+      <w:pPr>
+        <w:rPr>
+          <w:rFonts w:ascii="Times New Roman" w:hAnsi="Times New Roman"/>
+        </w:rPr>
+      </w:pPr>
+    </w:p>
+    <w:p>
+      <w:pPr>
+        <w:rPr>
+          <w:rFonts w:ascii="Times New Roman" w:hAnsi="Times New Roman"/>
+        </w:rPr>
+      </w:pPr>
+      <w:r>
+        <w:rPr>
+          <w:rFonts w:ascii="Times New Roman" w:hAnsi="Times New Roman"/>
+        </w:rPr>
+        <w:t xml:space="preserve">Therefore, to produce an average number of probes in a successful </w:t>
+      </w:r>
+      <w:r>
+        <w:rPr>
+          <w:rFonts w:ascii="Times New Roman" w:hAnsi="Times New Roman"/>
+        </w:rPr>
+        <w:t xml:space="preserve">search using separate chaining </w:t>
       </w:r>
       <w:bookmarkStart w:id="0" w:name="_GoBack"/>
       <w:bookmarkEnd w:id="0"/>
+      <w:r>
+        <w:rPr>
+          <w:rFonts w:ascii="Times New Roman" w:hAnsi="Times New Roman"/>
+        </w:rPr>
+        <w:t>for about 1500 elements, you should make a hash table for about 750 elements long.</w:t>
+      </w:r>
+    </w:p>
+    <w:p>
+      <w:pPr>
+        <w:rPr>
+          <w:rFonts w:ascii="Times New Roman" w:hAnsi="Times New Roman"/>
+        </w:rPr>
+      </w:pPr>
+    </w:p>
+    <w:p>
+      <w:pPr>
+        <w:rPr>
+          <w:rFonts w:ascii="Times New Roman" w:hAnsi="Times New Roman"/>
+        </w:rPr>
+      </w:pPr>
+      <w:r>
+        <w:rPr>
+          <w:rFonts w:ascii="Times New Roman" w:hAnsi="Times New Roman"/>
+        </w:rPr>
+        <w:t xml:space="preserve">For Linear Probing, </w:t>
+      </w:r>
+      <w:r>
+        <w:rPr>
+          <w:rFonts w:ascii="Times New Roman" w:hAnsi="Times New Roman"/>
+        </w:rPr>
+        <w:t xml:space="preserve">instead of putting elements into a list, you place them into the </w:t>
+      </w:r>
     </w:p>
     <w:sectPr>
       <w:pgSz w:w="12240" w:h="15840"/>

</xml_diff>